<commit_message>
New translations djimini3_firmwareupgrade_usermanual_chs.docx (English, United States)
</commit_message>
<xml_diff>
--- a/en/ DJIMini3_firmwareupgrade_UserManual_CHS.docx
+++ b/en/ DJIMini3_firmwareupgrade_UserManual_CHS.docx
@@ -18,7 +18,7 @@
         <w:spacing w:before="55" w:line="221" w:lineRule="auto"/>
       </w:pPr>
       <w:r>
-        <w:t>固件升级</w:t>
+        <w:t xml:space="preserve">Firmware Upgrade</w:t>
       </w:r>
     </w:p>
     <w:p>
@@ -31,7 +31,7 @@
         <w:rPr>
           <w:spacing w:val="-1"/>
         </w:rPr>
-        <w:t>使用</w:t>
+        <w:t>Use</w:t>
       </w:r>
       <w:r>
         <w:rPr>
@@ -58,14 +58,14 @@
           <w:rFonts w:ascii="Arial" w:eastAsia="SimHei"/>
           <w:spacing w:val="-1"/>
         </w:rPr>
-        <w:t xml:space="preserve">Fly App或者DJI Assistant 2(Cons</w:t>
+        <w:t xml:space="preserve">Fly App or DJI Assistant 2 (Cons</w:t>
       </w:r>
       <w:r>
         <w:rPr>
           <w:rFonts w:ascii="Arial" w:eastAsia="SimHei"/>
           <w:spacing w:val="-2"/>
         </w:rPr>
-        <w:t xml:space="preserve">umer Drones Series)调参软件对飞行器和遥控器</w:t>
+        <w:t xml:space="preserve">umer Drones Series) to update aircraft and remote</w:t>
       </w:r>
       <w:r>
         <w:t xml:space="preserve"> </w:t>
@@ -74,7 +74,7 @@
         <w:rPr>
           <w:spacing w:val="-9"/>
         </w:rPr>
-        <w:t>进行升级。</w:t>
+        <w:t>.</w:t>
       </w:r>
     </w:p>
     <w:p>
@@ -98,7 +98,7 @@
           <w:bCs/>
           <w:spacing w:val="5"/>
         </w:rPr>
-        <w:t>使用</w:t>
+        <w:t>Use</w:t>
       </w:r>
       <w:r>
         <w:rPr>
@@ -149,7 +149,7 @@
           <w:bCs/>
           <w:spacing w:val="5"/>
         </w:rPr>
-        <w:t>升</w:t>
+        <w:t>litter</w:t>
       </w:r>
       <w:r>
         <w:rPr>
@@ -163,7 +163,7 @@
           <w:bCs/>
           <w:spacing w:val="5"/>
         </w:rPr>
-        <w:t>级</w:t>
+        <w:t>level</w:t>
       </w:r>
     </w:p>
     <w:p>

</xml_diff>